<commit_message>
Added the test Plan
</commit_message>
<xml_diff>
--- a/Sample Test Plan.docx
+++ b/Sample Test Plan.docx
@@ -13,60 +13,7 @@
         <w:rPr>
           <w:b/>
         </w:rPr>
-        <w:softHyphen/>
-      </w:r>
-      <w:r>
-        <w:rPr>
-          <w:b/>
-        </w:rPr>
-        <w:t>Name:</w:t>
-      </w:r>
-      <w:r>
-        <w:t xml:space="preserve"> </w:t>
-      </w:r>
-      <w:r>
-        <w:br/>
-        <w:t>Project URL:</w:t>
-      </w:r>
-      <w:r>
-        <w:t xml:space="preserve"> </w:t>
-      </w:r>
-    </w:p>
-    <w:p>
-      <w:pPr>
-        <w:rPr>
-          <w:b/>
-        </w:rPr>
-      </w:pPr>
-      <w:r>
-        <w:rPr>
-          <w:b/>
-        </w:rPr>
-        <w:t>W</w:t>
-      </w:r>
-      <w:r>
-        <w:rPr>
-          <w:b/>
-        </w:rPr>
-        <w:t>AD</w:t>
-      </w:r>
-      <w:r>
-        <w:rPr>
-          <w:b/>
-        </w:rPr>
-        <w:t xml:space="preserve"> </w:t>
-      </w:r>
-      <w:r>
-        <w:rPr>
-          <w:b/>
-        </w:rPr>
-        <w:t>A02</w:t>
-      </w:r>
-      <w:r>
-        <w:rPr>
-          <w:b/>
-        </w:rPr>
-        <w:t xml:space="preserve"> TEST PLAN</w:t>
+        <w:t>A2 Test plan</w:t>
       </w:r>
     </w:p>
     <w:tbl>
@@ -1664,21 +1611,7 @@
                 <w:sz w:val="20"/>
                 <w:szCs w:val="20"/>
               </w:rPr>
-              <w:t>Admin should be able</w:t>
-            </w:r>
-            <w:r>
-              <w:rPr>
-                <w:sz w:val="20"/>
-                <w:szCs w:val="20"/>
-              </w:rPr>
-              <w:t xml:space="preserve"> to edit</w:t>
-            </w:r>
-            <w:r>
-              <w:rPr>
-                <w:sz w:val="20"/>
-                <w:szCs w:val="20"/>
-              </w:rPr>
-              <w:t xml:space="preserve"> an activity </w:t>
+              <w:t xml:space="preserve">Admin should be able to edit an activity </w:t>
             </w:r>
           </w:p>
         </w:tc>
@@ -1770,35 +1703,7 @@
                 <w:sz w:val="20"/>
                 <w:szCs w:val="20"/>
               </w:rPr>
-              <w:t xml:space="preserve">Admin should be able </w:t>
-            </w:r>
-            <w:r>
-              <w:rPr>
-                <w:sz w:val="20"/>
-                <w:szCs w:val="20"/>
-              </w:rPr>
-              <w:t xml:space="preserve">to edit </w:t>
-            </w:r>
-            <w:r>
-              <w:rPr>
-                <w:sz w:val="20"/>
-                <w:szCs w:val="20"/>
-              </w:rPr>
-              <w:t xml:space="preserve">a </w:t>
-            </w:r>
-            <w:r>
-              <w:rPr>
-                <w:sz w:val="20"/>
-                <w:szCs w:val="20"/>
-              </w:rPr>
-              <w:t>location</w:t>
-            </w:r>
-            <w:r>
-              <w:rPr>
-                <w:sz w:val="20"/>
-                <w:szCs w:val="20"/>
-              </w:rPr>
-              <w:t xml:space="preserve"> </w:t>
+              <w:t xml:space="preserve">Admin should be able to edit a location </w:t>
             </w:r>
           </w:p>
         </w:tc>
@@ -4984,15 +4889,6 @@
 </file>
 
 <file path=customXml/item1.xml><?xml version="1.0" encoding="utf-8"?>
-<?mso-contentType ?>
-<FormTemplates xmlns="http://schemas.microsoft.com/sharepoint/v3/contenttype/forms">
-  <Display>DocumentLibraryForm</Display>
-  <Edit>DocumentLibraryForm</Edit>
-  <New>DocumentLibraryForm</New>
-</FormTemplates>
-</file>
-
-<file path=customXml/item2.xml><?xml version="1.0" encoding="utf-8"?>
 <ct:contentTypeSchema xmlns:ct="http://schemas.microsoft.com/office/2006/metadata/contentType" xmlns:ma="http://schemas.microsoft.com/office/2006/metadata/properties/metaAttributes" ct:_="" ma:_="" ma:contentTypeName="Document" ma:contentTypeID="0x0101004C638F899A370348B4576EB2A4079BE4" ma:contentTypeVersion="8" ma:contentTypeDescription="Create a new document." ma:contentTypeScope="" ma:versionID="82e52fa5fa7dce7e1855d7903635d55c">
   <xsd:schema xmlns:xsd="http://www.w3.org/2001/XMLSchema" xmlns:xs="http://www.w3.org/2001/XMLSchema" xmlns:p="http://schemas.microsoft.com/office/2006/metadata/properties" xmlns:ns2="3a51254c-db78-461d-9178-df6fb1aaa340" xmlns:ns3="4daa035d-8593-4dab-aa4e-2a178ecb6471" targetNamespace="http://schemas.microsoft.com/office/2006/metadata/properties" ma:root="true" ma:fieldsID="92ffba9cc02d7a3bc5da81c6e3fadbae" ns2:_="" ns3:_="">
     <xsd:import namespace="3a51254c-db78-461d-9178-df6fb1aaa340"/>
@@ -5185,6 +5081,15 @@
 </ct:contentTypeSchema>
 </file>
 
+<file path=customXml/item2.xml><?xml version="1.0" encoding="utf-8"?>
+<?mso-contentType ?>
+<FormTemplates xmlns="http://schemas.microsoft.com/sharepoint/v3/contenttype/forms">
+  <Display>DocumentLibraryForm</Display>
+  <Edit>DocumentLibraryForm</Edit>
+  <New>DocumentLibraryForm</New>
+</FormTemplates>
+</file>
+
 <file path=customXml/item3.xml><?xml version="1.0" encoding="utf-8"?>
 <p:properties xmlns:p="http://schemas.microsoft.com/office/2006/metadata/properties" xmlns:xsi="http://www.w3.org/2001/XMLSchema-instance" xmlns:pc="http://schemas.microsoft.com/office/infopath/2007/PartnerControls">
   <documentManagement/>
@@ -5196,14 +5101,6 @@
 </file>
 
 <file path=customXml/itemProps1.xml><?xml version="1.0" encoding="utf-8"?>
-<ds:datastoreItem xmlns:ds="http://schemas.openxmlformats.org/officeDocument/2006/customXml" ds:itemID="{F8ED99F2-7EC8-4154-B5BD-2AF7A6570928}">
-  <ds:schemaRefs>
-    <ds:schemaRef ds:uri="http://schemas.microsoft.com/sharepoint/v3/contenttype/forms"/>
-  </ds:schemaRefs>
-</ds:datastoreItem>
-</file>
-
-<file path=customXml/itemProps2.xml><?xml version="1.0" encoding="utf-8"?>
 <ds:datastoreItem xmlns:ds="http://schemas.openxmlformats.org/officeDocument/2006/customXml" ds:itemID="{545EDF1A-9957-42B6-B8FD-EE0BF42C9981}">
   <ds:schemaRefs>
     <ds:schemaRef ds:uri="http://schemas.microsoft.com/office/2006/metadata/contentType"/>
@@ -5222,6 +5119,14 @@
 </ds:datastoreItem>
 </file>
 
+<file path=customXml/itemProps2.xml><?xml version="1.0" encoding="utf-8"?>
+<ds:datastoreItem xmlns:ds="http://schemas.openxmlformats.org/officeDocument/2006/customXml" ds:itemID="{F8ED99F2-7EC8-4154-B5BD-2AF7A6570928}">
+  <ds:schemaRefs>
+    <ds:schemaRef ds:uri="http://schemas.microsoft.com/sharepoint/v3/contenttype/forms"/>
+  </ds:schemaRefs>
+</ds:datastoreItem>
+</file>
+
 <file path=customXml/itemProps3.xml><?xml version="1.0" encoding="utf-8"?>
 <ds:datastoreItem xmlns:ds="http://schemas.openxmlformats.org/officeDocument/2006/customXml" ds:itemID="{EE6558B9-1EDC-4C97-9F38-0134E7E637ED}">
   <ds:schemaRefs>
@@ -5232,7 +5137,7 @@
 </file>
 
 <file path=customXml/itemProps4.xml><?xml version="1.0" encoding="utf-8"?>
-<ds:datastoreItem xmlns:ds="http://schemas.openxmlformats.org/officeDocument/2006/customXml" ds:itemID="{8230DDC6-95B8-4A9B-89C7-1F9B4E203066}">
+<ds:datastoreItem xmlns:ds="http://schemas.openxmlformats.org/officeDocument/2006/customXml" ds:itemID="{06BFA5FB-F3FD-4746-B163-81E480708F9D}">
   <ds:schemaRefs>
     <ds:schemaRef ds:uri="http://schemas.openxmlformats.org/officeDocument/2006/bibliography"/>
   </ds:schemaRefs>

</xml_diff>